<commit_message>
replace template files with better later verion *.md converts
</commit_message>
<xml_diff>
--- a/inputs/demo-partB2/排版示例-答案.docx
+++ b/inputs/demo-partB2/排版示例-答案.docx
@@ -48,10 +48,40 @@
         <w:t>C</w:t>
       </w:r>
       <w:r>
+        <w:t>A</w:t>
+      </w:r>
+      <w:r>
+        <w:t>D</w:t>
+      </w:r>
+      <w:r>
+        <w:t>A</w:t>
+      </w:r>
+      <w:r>
         <w:t>B</w:t>
       </w:r>
       <w:r>
+        <w:t xml:space="preserve">     6-10. </w:t>
+      </w:r>
+      <w:r>
+        <w:t>B</w:t>
+      </w:r>
+      <w:r>
+        <w:t>C</w:t>
+      </w:r>
+      <w:r>
+        <w:t>A</w:t>
+      </w:r>
+      <w:r>
         <w:t>D</w:t>
+      </w:r>
+      <w:r>
+        <w:t>C</w:t>
+      </w:r>
+      <w:r>
+        <w:t xml:space="preserve">     11-15. </w:t>
+      </w:r>
+      <w:r>
+        <w:t>C</w:t>
       </w:r>
       <w:r>
         <w:t>B</w:t>
@@ -60,37 +90,7 @@
         <w:t>A</w:t>
       </w:r>
       <w:r>
-        <w:t xml:space="preserve">     6-10. </w:t>
-      </w:r>
-      <w:r>
-        <w:t>C</w:t>
-      </w:r>
-      <w:r>
-        <w:t>A</w:t>
-      </w:r>
-      <w:r>
-        <w:t>C</w:t>
-      </w:r>
-      <w:r>
         <w:t>D</w:t>
-      </w:r>
-      <w:r>
-        <w:t>D</w:t>
-      </w:r>
-      <w:r>
-        <w:t xml:space="preserve">     11-15. </w:t>
-      </w:r>
-      <w:r>
-        <w:t>C</w:t>
-      </w:r>
-      <w:r>
-        <w:t>A</w:t>
-      </w:r>
-      <w:r>
-        <w:t>A</w:t>
-      </w:r>
-      <w:r>
-        <w:t>B</w:t>
       </w:r>
       <w:r>
         <w:t>C</w:t>
@@ -102,6 +102,9 @@
         <w:t>D</w:t>
       </w:r>
       <w:r>
+        <w:t>A</w:t>
+      </w:r>
+      <w:r>
         <w:t>B</w:t>
       </w:r>
       <w:r>
@@ -109,9 +112,6 @@
       </w:r>
       <w:r>
         <w:t>B</w:t>
-      </w:r>
-      <w:r>
-        <w:t>A</w:t>
       </w:r>
     </w:p>
     <w:p>

</xml_diff>